<commit_message>
why Find cannot find inactive objects?
</commit_message>
<xml_diff>
--- a/document/Dialogue_Anise.docx
+++ b/document/Dialogue_Anise.docx
@@ -70,7 +70,27 @@
           <w:sz w:val="24"/>
           <w:szCs w:val="24"/>
         </w:rPr>
-        <w:t>/* Temp. name */</w:t>
+        <w:t xml:space="preserve">/* Temp. </w:t>
+      </w:r>
+      <w:proofErr w:type="gramStart"/>
+      <w:r>
+        <w:rPr>
+          <w:rFonts w:ascii="Times New Roman" w:hAnsi="Times New Roman" w:cs="Times New Roman"/>
+          <w:color w:val="C00000"/>
+          <w:sz w:val="24"/>
+          <w:szCs w:val="24"/>
+        </w:rPr>
+        <w:t>name</w:t>
+      </w:r>
+      <w:proofErr w:type="gramEnd"/>
+      <w:r>
+        <w:rPr>
+          <w:rFonts w:ascii="Times New Roman" w:hAnsi="Times New Roman" w:cs="Times New Roman"/>
+          <w:color w:val="C00000"/>
+          <w:sz w:val="24"/>
+          <w:szCs w:val="24"/>
+        </w:rPr>
+        <w:t xml:space="preserve"> */</w:t>
       </w:r>
       <w:r>
         <w:rPr>
@@ -80,6 +100,32 @@
         </w:rPr>
         <w:t xml:space="preserve"> scale from 0 being no friendship points to 10 being max friendship/potentially dating</w:t>
       </w:r>
+      <w:r>
+        <w:rPr>
+          <w:rFonts w:ascii="Times New Roman" w:hAnsi="Times New Roman" w:cs="Times New Roman"/>
+          <w:sz w:val="24"/>
+          <w:szCs w:val="24"/>
+        </w:rPr>
+        <w:t xml:space="preserve"> (</w:t>
+      </w:r>
+      <w:proofErr w:type="spellStart"/>
+      <w:r>
+        <w:rPr>
+          <w:rFonts w:ascii="Times New Roman" w:hAnsi="Times New Roman" w:cs="Times New Roman"/>
+          <w:sz w:val="24"/>
+          <w:szCs w:val="24"/>
+        </w:rPr>
+        <w:t>gonna</w:t>
+      </w:r>
+      <w:proofErr w:type="spellEnd"/>
+      <w:r>
+        <w:rPr>
+          <w:rFonts w:ascii="Times New Roman" w:hAnsi="Times New Roman" w:cs="Times New Roman"/>
+          <w:sz w:val="24"/>
+          <w:szCs w:val="24"/>
+        </w:rPr>
+        <w:t xml:space="preserve"> write for 11 days)</w:t>
+      </w:r>
     </w:p>
     <w:p>
       <w:pPr>
@@ -96,25 +142,6 @@
           <w:sz w:val="24"/>
           <w:szCs w:val="24"/>
         </w:rPr>
-        <w:tab/>
-        <w:t>Approx. 5 days for rank up.</w:t>
-      </w:r>
-    </w:p>
-    <w:p>
-      <w:pPr>
-        <w:spacing w:after="0" w:line="240" w:lineRule="auto"/>
-        <w:rPr>
-          <w:rFonts w:ascii="Times New Roman" w:hAnsi="Times New Roman" w:cs="Times New Roman"/>
-          <w:sz w:val="24"/>
-          <w:szCs w:val="24"/>
-        </w:rPr>
-      </w:pPr>
-      <w:r>
-        <w:rPr>
-          <w:rFonts w:ascii="Times New Roman" w:hAnsi="Times New Roman" w:cs="Times New Roman"/>
-          <w:sz w:val="24"/>
-          <w:szCs w:val="24"/>
-        </w:rPr>
         <w:t xml:space="preserve">~ </w:t>
       </w:r>
       <w:r>
@@ -129,7 +156,7 @@
     <w:p>
       <w:pPr>
         <w:pBdr>
-          <w:bottom w:val="single" w:sz="6" w:space="2" w:color="auto"/>
+          <w:bottom w:val="single" w:sz="6" w:space="0" w:color="auto"/>
         </w:pBdr>
         <w:spacing w:after="0" w:line="240" w:lineRule="auto"/>
         <w:rPr>
@@ -158,7 +185,7 @@
     <w:p>
       <w:pPr>
         <w:pBdr>
-          <w:bottom w:val="single" w:sz="6" w:space="2" w:color="auto"/>
+          <w:bottom w:val="single" w:sz="6" w:space="0" w:color="auto"/>
         </w:pBdr>
         <w:spacing w:after="0" w:line="240" w:lineRule="auto"/>
         <w:rPr>
@@ -196,7 +223,7 @@
     <w:p>
       <w:pPr>
         <w:pBdr>
-          <w:bottom w:val="single" w:sz="6" w:space="2" w:color="auto"/>
+          <w:bottom w:val="single" w:sz="6" w:space="0" w:color="auto"/>
         </w:pBdr>
         <w:spacing w:after="0" w:line="240" w:lineRule="auto"/>
         <w:rPr>
@@ -234,7 +261,7 @@
     <w:p>
       <w:pPr>
         <w:pBdr>
-          <w:bottom w:val="single" w:sz="6" w:space="2" w:color="auto"/>
+          <w:bottom w:val="single" w:sz="6" w:space="0" w:color="auto"/>
         </w:pBdr>
         <w:spacing w:after="0" w:line="240" w:lineRule="auto"/>
         <w:rPr>
@@ -266,13 +293,31 @@
           <w:sz w:val="24"/>
           <w:szCs w:val="24"/>
         </w:rPr>
-        <w:t>= Kyru Comments found within /* */ or //</w:t>
+        <w:t xml:space="preserve">= </w:t>
+      </w:r>
+      <w:proofErr w:type="spellStart"/>
+      <w:r>
+        <w:rPr>
+          <w:rFonts w:ascii="Times New Roman" w:hAnsi="Times New Roman" w:cs="Times New Roman"/>
+          <w:sz w:val="24"/>
+          <w:szCs w:val="24"/>
+        </w:rPr>
+        <w:t>Kyru</w:t>
+      </w:r>
+      <w:proofErr w:type="spellEnd"/>
+      <w:r>
+        <w:rPr>
+          <w:rFonts w:ascii="Times New Roman" w:hAnsi="Times New Roman" w:cs="Times New Roman"/>
+          <w:sz w:val="24"/>
+          <w:szCs w:val="24"/>
+        </w:rPr>
+        <w:t xml:space="preserve"> Comments found within /* */ or //</w:t>
       </w:r>
     </w:p>
     <w:p>
       <w:pPr>
         <w:pBdr>
-          <w:bottom w:val="single" w:sz="6" w:space="2" w:color="auto"/>
+          <w:bottom w:val="single" w:sz="6" w:space="0" w:color="auto"/>
         </w:pBdr>
         <w:spacing w:before="240" w:after="0" w:line="240" w:lineRule="auto"/>
         <w:jc w:val="center"/>
@@ -293,51 +338,128 @@
     </w:p>
     <w:p>
       <w:pPr>
+        <w:pStyle w:val="Heading1"/>
+      </w:pPr>
+      <w:r>
+        <w:t>Character Sheet</w:t>
+      </w:r>
+    </w:p>
+    <w:p>
+      <w:pPr>
+        <w:rPr>
+          <w:rFonts w:ascii="Times New Roman" w:hAnsi="Times New Roman" w:cs="Times New Roman"/>
+          <w:sz w:val="24"/>
+          <w:szCs w:val="24"/>
+        </w:rPr>
+      </w:pPr>
+      <w:r>
+        <w:rPr>
+          <w:rFonts w:ascii="Times New Roman" w:hAnsi="Times New Roman" w:cs="Times New Roman"/>
+          <w:sz w:val="24"/>
+          <w:szCs w:val="24"/>
+        </w:rPr>
+        <w:t>Name:</w:t>
+      </w:r>
+    </w:p>
+    <w:p>
+      <w:pPr>
+        <w:rPr>
+          <w:rFonts w:ascii="Times New Roman" w:hAnsi="Times New Roman" w:cs="Times New Roman"/>
+          <w:sz w:val="24"/>
+          <w:szCs w:val="24"/>
+        </w:rPr>
+      </w:pPr>
+      <w:r>
+        <w:rPr>
+          <w:rFonts w:ascii="Times New Roman" w:hAnsi="Times New Roman" w:cs="Times New Roman"/>
+          <w:sz w:val="24"/>
+          <w:szCs w:val="24"/>
+        </w:rPr>
+        <w:t>Age:</w:t>
+      </w:r>
+    </w:p>
+    <w:p>
+      <w:pPr>
+        <w:rPr>
+          <w:rFonts w:ascii="Times New Roman" w:hAnsi="Times New Roman" w:cs="Times New Roman"/>
+          <w:sz w:val="24"/>
+          <w:szCs w:val="24"/>
+        </w:rPr>
+      </w:pPr>
+      <w:r>
+        <w:rPr>
+          <w:rFonts w:ascii="Times New Roman" w:hAnsi="Times New Roman" w:cs="Times New Roman"/>
+          <w:sz w:val="24"/>
+          <w:szCs w:val="24"/>
+        </w:rPr>
+        <w:t>Gender:</w:t>
+      </w:r>
+    </w:p>
+    <w:p>
+      <w:pPr>
+        <w:rPr>
+          <w:rFonts w:ascii="Times New Roman" w:hAnsi="Times New Roman" w:cs="Times New Roman"/>
+          <w:sz w:val="24"/>
+          <w:szCs w:val="24"/>
+        </w:rPr>
+      </w:pPr>
+      <w:r>
+        <w:rPr>
+          <w:rFonts w:ascii="Times New Roman" w:hAnsi="Times New Roman" w:cs="Times New Roman"/>
+          <w:sz w:val="24"/>
+          <w:szCs w:val="24"/>
+        </w:rPr>
+        <w:t>Ethnicity:</w:t>
+      </w:r>
+    </w:p>
+    <w:p>
+      <w:pPr>
+        <w:rPr>
+          <w:rFonts w:ascii="Times New Roman" w:hAnsi="Times New Roman" w:cs="Times New Roman"/>
+          <w:sz w:val="24"/>
+          <w:szCs w:val="24"/>
+        </w:rPr>
+      </w:pPr>
+      <w:r>
+        <w:rPr>
+          <w:rFonts w:ascii="Times New Roman" w:hAnsi="Times New Roman" w:cs="Times New Roman"/>
+          <w:sz w:val="24"/>
+          <w:szCs w:val="24"/>
+        </w:rPr>
+        <w:t>Personality:</w:t>
+      </w:r>
+    </w:p>
+    <w:p>
+      <w:pPr>
+        <w:rPr>
+          <w:rFonts w:ascii="Times New Roman" w:hAnsi="Times New Roman" w:cs="Times New Roman"/>
+          <w:sz w:val="24"/>
+          <w:szCs w:val="24"/>
+        </w:rPr>
+      </w:pPr>
+      <w:bookmarkStart w:id="0" w:name="_GoBack"/>
+      <w:bookmarkEnd w:id="0"/>
+    </w:p>
+    <w:p/>
+    <w:p>
+      <w:pPr>
+        <w:pStyle w:val="Heading1"/>
+      </w:pPr>
+      <w:r>
+        <w:t>Interactions</w:t>
+      </w:r>
+    </w:p>
+    <w:p>
+      <w:pPr>
         <w:pStyle w:val="Heading2"/>
-        <w:pBdr>
-          <w:bottom w:val="single" w:sz="6" w:space="2" w:color="auto"/>
-        </w:pBdr>
-        <w:spacing w:before="0" w:line="240" w:lineRule="auto"/>
-        <w:rPr>
-          <w:rFonts w:ascii="Times New Roman" w:hAnsi="Times New Roman" w:cs="Times New Roman"/>
-          <w:sz w:val="24"/>
-          <w:szCs w:val="24"/>
-        </w:rPr>
-      </w:pPr>
-      <w:r>
-        <w:rPr>
-          <w:rFonts w:ascii="Times New Roman" w:hAnsi="Times New Roman" w:cs="Times New Roman"/>
-          <w:sz w:val="24"/>
-          <w:szCs w:val="24"/>
-        </w:rPr>
-        <w:t>Friendship Rating</w:t>
-      </w:r>
-      <w:r>
-        <w:rPr>
-          <w:rFonts w:ascii="Times New Roman" w:hAnsi="Times New Roman" w:cs="Times New Roman"/>
-          <w:sz w:val="24"/>
-          <w:szCs w:val="24"/>
-        </w:rPr>
-        <w:t>: 0</w:t>
-      </w:r>
-    </w:p>
-    <w:p>
-      <w:pPr>
-        <w:pStyle w:val="Heading3"/>
-        <w:spacing w:before="0" w:after="240"/>
-        <w:rPr>
-          <w:rFonts w:ascii="Times New Roman" w:hAnsi="Times New Roman" w:cs="Times New Roman"/>
-          <w:color w:val="auto"/>
-          <w:sz w:val="24"/>
-          <w:szCs w:val="24"/>
-        </w:rPr>
-      </w:pPr>
-      <w:r>
-        <w:rPr>
-          <w:rFonts w:ascii="Times New Roman" w:hAnsi="Times New Roman" w:cs="Times New Roman"/>
-          <w:color w:val="auto"/>
-          <w:sz w:val="24"/>
-          <w:szCs w:val="24"/>
+        <w:spacing w:after="240"/>
+        <w:rPr>
+          <w:rFonts w:ascii="Times New Roman" w:hAnsi="Times New Roman" w:cs="Times New Roman"/>
+        </w:rPr>
+      </w:pPr>
+      <w:r>
+        <w:rPr>
+          <w:rFonts w:ascii="Times New Roman" w:hAnsi="Times New Roman" w:cs="Times New Roman"/>
         </w:rPr>
         <w:t>Day 1</w:t>
       </w:r>
@@ -359,7 +481,25 @@
           <w:sz w:val="24"/>
           <w:szCs w:val="24"/>
         </w:rPr>
-        <w:t>Welcome! What can I get you?</w:t>
+        <w:t>Welcome!</w:t>
+      </w:r>
+      <w:r>
+        <w:rPr>
+          <w:rFonts w:ascii="Times New Roman" w:hAnsi="Times New Roman" w:cs="Times New Roman"/>
+          <w:color w:val="00B0F0"/>
+          <w:sz w:val="24"/>
+          <w:szCs w:val="24"/>
+        </w:rPr>
+        <w:t xml:space="preserve"> </w:t>
+      </w:r>
+      <w:r>
+        <w:rPr>
+          <w:rFonts w:ascii="Times New Roman" w:hAnsi="Times New Roman" w:cs="Times New Roman"/>
+          <w:color w:val="00B0F0"/>
+          <w:sz w:val="24"/>
+          <w:szCs w:val="24"/>
+        </w:rPr>
+        <w:t xml:space="preserve"> What can I get you?</w:t>
       </w:r>
     </w:p>
     <w:p>
@@ -379,17 +519,50 @@
           <w:sz w:val="24"/>
           <w:szCs w:val="24"/>
         </w:rPr>
-        <w:t xml:space="preserve">Hi, </w:t>
-      </w:r>
-      <w:r>
+        <w:t>*grunts*</w:t>
+      </w:r>
+    </w:p>
+    <w:p>
+      <w:pPr>
+        <w:spacing w:line="240" w:lineRule="auto"/>
+        <w:rPr>
+          <w:rFonts w:ascii="Times New Roman" w:hAnsi="Times New Roman" w:cs="Times New Roman"/>
+          <w:color w:val="00B0F0"/>
+          <w:sz w:val="24"/>
+          <w:szCs w:val="24"/>
+        </w:rPr>
+      </w:pPr>
+      <w:proofErr w:type="gramStart"/>
+      <w:r>
+        <w:rPr>
+          <w:rFonts w:ascii="Times New Roman" w:hAnsi="Times New Roman" w:cs="Times New Roman"/>
+          <w:color w:val="00B0F0"/>
+          <w:sz w:val="24"/>
+          <w:szCs w:val="24"/>
+        </w:rPr>
+        <w:t>Um…</w:t>
+      </w:r>
+      <w:proofErr w:type="gramEnd"/>
+      <w:r>
+        <w:rPr>
+          <w:rFonts w:ascii="Times New Roman" w:hAnsi="Times New Roman" w:cs="Times New Roman"/>
+          <w:color w:val="00B0F0"/>
+          <w:sz w:val="24"/>
+          <w:szCs w:val="24"/>
+        </w:rPr>
+        <w:t xml:space="preserve">  Would you like one of our specials?</w:t>
+      </w:r>
+    </w:p>
+    <w:p>
+      <w:pPr>
+        <w:spacing w:line="240" w:lineRule="auto"/>
         <w:rPr>
           <w:rFonts w:ascii="Times New Roman" w:hAnsi="Times New Roman" w:cs="Times New Roman"/>
           <w:color w:val="7030A0"/>
           <w:sz w:val="24"/>
           <w:szCs w:val="24"/>
         </w:rPr>
-        <w:t xml:space="preserve">I’d like two melon </w:t>
-      </w:r>
+      </w:pPr>
       <w:r>
         <w:rPr>
           <w:rFonts w:ascii="Times New Roman" w:hAnsi="Times New Roman" w:cs="Times New Roman"/>
@@ -397,7 +570,7 @@
           <w:sz w:val="24"/>
           <w:szCs w:val="24"/>
         </w:rPr>
-        <w:t>buns</w:t>
+        <w:t>Huh?  Oh, sure</w:t>
       </w:r>
       <w:r>
         <w:rPr>
@@ -406,17 +579,40 @@
           <w:sz w:val="24"/>
           <w:szCs w:val="24"/>
         </w:rPr>
-        <w:t xml:space="preserve">, three beef curry </w:t>
-      </w:r>
-      <w:r>
+        <w:t>.</w:t>
+      </w:r>
+    </w:p>
+    <w:p>
+      <w:pPr>
+        <w:spacing w:line="240" w:lineRule="auto"/>
+        <w:rPr>
+          <w:rFonts w:ascii="Times New Roman" w:hAnsi="Times New Roman" w:cs="Times New Roman"/>
+          <w:color w:val="00B0F0"/>
+          <w:sz w:val="24"/>
+          <w:szCs w:val="24"/>
+        </w:rPr>
+      </w:pPr>
+      <w:r>
+        <w:rPr>
+          <w:rFonts w:ascii="Times New Roman" w:hAnsi="Times New Roman" w:cs="Times New Roman"/>
+          <w:color w:val="00B0F0"/>
+          <w:sz w:val="24"/>
+          <w:szCs w:val="24"/>
+        </w:rPr>
+        <w:t>Which one would you like?</w:t>
+      </w:r>
+    </w:p>
+    <w:p>
+      <w:pPr>
+        <w:spacing w:line="240" w:lineRule="auto"/>
         <w:rPr>
           <w:rFonts w:ascii="Times New Roman" w:hAnsi="Times New Roman" w:cs="Times New Roman"/>
           <w:color w:val="7030A0"/>
           <w:sz w:val="24"/>
           <w:szCs w:val="24"/>
         </w:rPr>
-        <w:t>buns</w:t>
-      </w:r>
+      </w:pPr>
+      <w:proofErr w:type="gramStart"/>
       <w:r>
         <w:rPr>
           <w:rFonts w:ascii="Times New Roman" w:hAnsi="Times New Roman" w:cs="Times New Roman"/>
@@ -424,80 +620,9 @@
           <w:sz w:val="24"/>
           <w:szCs w:val="24"/>
         </w:rPr>
-        <w:t xml:space="preserve">, three BBQ Pork </w:t>
-      </w:r>
-      <w:r>
-        <w:rPr>
-          <w:rFonts w:ascii="Times New Roman" w:hAnsi="Times New Roman" w:cs="Times New Roman"/>
-          <w:color w:val="7030A0"/>
-          <w:sz w:val="24"/>
-          <w:szCs w:val="24"/>
-        </w:rPr>
-        <w:t>buns</w:t>
-      </w:r>
-      <w:r>
-        <w:rPr>
-          <w:rFonts w:ascii="Times New Roman" w:hAnsi="Times New Roman" w:cs="Times New Roman"/>
-          <w:color w:val="7030A0"/>
-          <w:sz w:val="24"/>
-          <w:szCs w:val="24"/>
-        </w:rPr>
-        <w:t xml:space="preserve">, and a red bean </w:t>
-      </w:r>
-      <w:r>
-        <w:rPr>
-          <w:rFonts w:ascii="Times New Roman" w:hAnsi="Times New Roman" w:cs="Times New Roman"/>
-          <w:color w:val="7030A0"/>
-          <w:sz w:val="24"/>
-          <w:szCs w:val="24"/>
-        </w:rPr>
-        <w:t>buns</w:t>
-      </w:r>
-      <w:r>
-        <w:rPr>
-          <w:rFonts w:ascii="Times New Roman" w:hAnsi="Times New Roman" w:cs="Times New Roman"/>
-          <w:color w:val="7030A0"/>
-          <w:sz w:val="24"/>
-          <w:szCs w:val="24"/>
-        </w:rPr>
-        <w:t xml:space="preserve">. Oh, and throw in one of your </w:t>
-      </w:r>
-      <w:r>
-        <w:rPr>
-          <w:rFonts w:ascii="Times New Roman" w:hAnsi="Times New Roman" w:cs="Times New Roman"/>
-          <w:color w:val="7030A0"/>
-          <w:sz w:val="24"/>
-          <w:szCs w:val="24"/>
-        </w:rPr>
-        <w:t xml:space="preserve">coffee </w:t>
-      </w:r>
-      <w:r>
-        <w:rPr>
-          <w:rFonts w:ascii="Times New Roman" w:hAnsi="Times New Roman" w:cs="Times New Roman"/>
-          <w:color w:val="7030A0"/>
-          <w:sz w:val="24"/>
-          <w:szCs w:val="24"/>
-        </w:rPr>
-        <w:t>special</w:t>
-      </w:r>
-      <w:r>
-        <w:rPr>
-          <w:rFonts w:ascii="Times New Roman" w:hAnsi="Times New Roman" w:cs="Times New Roman"/>
-          <w:color w:val="7030A0"/>
-          <w:sz w:val="24"/>
-          <w:szCs w:val="24"/>
-        </w:rPr>
-        <w:t>s</w:t>
-      </w:r>
-      <w:r>
-        <w:rPr>
-          <w:rFonts w:ascii="Times New Roman" w:hAnsi="Times New Roman" w:cs="Times New Roman"/>
-          <w:color w:val="7030A0"/>
-          <w:sz w:val="24"/>
-          <w:szCs w:val="24"/>
-        </w:rPr>
-        <w:t xml:space="preserve"> too.</w:t>
-      </w:r>
+        <w:t>Something to keep me awake.</w:t>
+      </w:r>
+      <w:proofErr w:type="gramEnd"/>
     </w:p>
     <w:p>
       <w:pPr>
@@ -516,164 +641,9 @@
           <w:sz w:val="24"/>
           <w:szCs w:val="24"/>
         </w:rPr>
-        <w:t xml:space="preserve">(That’s a lot of food…) </w:t>
-      </w:r>
-      <w:r>
-        <w:rPr>
-          <w:rFonts w:ascii="Times New Roman" w:hAnsi="Times New Roman" w:cs="Times New Roman"/>
-          <w:color w:val="00B0F0"/>
-          <w:sz w:val="24"/>
-          <w:szCs w:val="24"/>
-        </w:rPr>
-        <w:t>Which o</w:t>
-      </w:r>
-      <w:r>
-        <w:rPr>
-          <w:rFonts w:ascii="Times New Roman" w:hAnsi="Times New Roman" w:cs="Times New Roman"/>
-          <w:color w:val="00B0F0"/>
-          <w:sz w:val="24"/>
-          <w:szCs w:val="24"/>
-        </w:rPr>
-        <w:t>ne</w:t>
-      </w:r>
-      <w:r>
-        <w:rPr>
-          <w:rFonts w:ascii="Times New Roman" w:hAnsi="Times New Roman" w:cs="Times New Roman"/>
-          <w:color w:val="00B0F0"/>
-          <w:sz w:val="24"/>
-          <w:szCs w:val="24"/>
-        </w:rPr>
-        <w:t xml:space="preserve"> would you like? We have a wide variety to choose from.</w:t>
-      </w:r>
-    </w:p>
-    <w:p>
-      <w:pPr>
-        <w:spacing w:line="240" w:lineRule="auto"/>
-        <w:rPr>
-          <w:rFonts w:ascii="Times New Roman" w:hAnsi="Times New Roman" w:cs="Times New Roman"/>
-          <w:color w:val="7030A0"/>
-          <w:sz w:val="24"/>
-          <w:szCs w:val="24"/>
-        </w:rPr>
-      </w:pPr>
-      <w:r>
-        <w:rPr>
-          <w:rFonts w:ascii="Times New Roman" w:hAnsi="Times New Roman" w:cs="Times New Roman"/>
-          <w:color w:val="7030A0"/>
-          <w:sz w:val="24"/>
-          <w:szCs w:val="24"/>
-        </w:rPr>
-        <w:t>Surprise me.</w:t>
-      </w:r>
-    </w:p>
-    <w:p>
-      <w:pPr>
-        <w:spacing w:line="240" w:lineRule="auto"/>
-        <w:rPr>
-          <w:rFonts w:ascii="Times New Roman" w:hAnsi="Times New Roman" w:cs="Times New Roman"/>
-          <w:color w:val="00B0F0"/>
-          <w:sz w:val="24"/>
-          <w:szCs w:val="24"/>
-        </w:rPr>
-      </w:pPr>
-      <w:r>
-        <w:rPr>
-          <w:rFonts w:ascii="Times New Roman" w:hAnsi="Times New Roman" w:cs="Times New Roman"/>
-          <w:color w:val="00B0F0"/>
-          <w:sz w:val="24"/>
-          <w:szCs w:val="24"/>
-        </w:rPr>
-        <w:t xml:space="preserve">Okay. </w:t>
-      </w:r>
-      <w:r>
-        <w:rPr>
-          <w:rFonts w:ascii="Times New Roman" w:hAnsi="Times New Roman" w:cs="Times New Roman"/>
-          <w:color w:val="00B0F0"/>
-          <w:sz w:val="24"/>
-          <w:szCs w:val="24"/>
-        </w:rPr>
-        <w:t>Would you like a 12 ounce, 16 ounce, or a 20 ounce?</w:t>
-      </w:r>
-    </w:p>
-    <w:p>
-      <w:pPr>
-        <w:spacing w:line="240" w:lineRule="auto"/>
-        <w:rPr>
-          <w:rFonts w:ascii="Times New Roman" w:hAnsi="Times New Roman" w:cs="Times New Roman"/>
-          <w:color w:val="7030A0"/>
-          <w:sz w:val="24"/>
-          <w:szCs w:val="24"/>
-        </w:rPr>
-      </w:pPr>
-      <w:r>
-        <w:rPr>
-          <w:rFonts w:ascii="Times New Roman" w:hAnsi="Times New Roman" w:cs="Times New Roman"/>
-          <w:color w:val="7030A0"/>
-          <w:sz w:val="24"/>
-          <w:szCs w:val="24"/>
-        </w:rPr>
-        <w:t>16.</w:t>
-      </w:r>
-    </w:p>
-    <w:p>
-      <w:pPr>
-        <w:spacing w:line="240" w:lineRule="auto"/>
-        <w:rPr>
-          <w:rFonts w:ascii="Times New Roman" w:hAnsi="Times New Roman" w:cs="Times New Roman"/>
-          <w:color w:val="00B0F0"/>
-          <w:sz w:val="24"/>
-          <w:szCs w:val="24"/>
-        </w:rPr>
-      </w:pPr>
-      <w:r>
-        <w:rPr>
-          <w:rFonts w:ascii="Times New Roman" w:hAnsi="Times New Roman" w:cs="Times New Roman"/>
-          <w:color w:val="00B0F0"/>
-          <w:sz w:val="24"/>
-          <w:szCs w:val="24"/>
-        </w:rPr>
-        <w:t>And is that for here or to go?</w:t>
-      </w:r>
-    </w:p>
-    <w:p>
-      <w:pPr>
-        <w:spacing w:line="240" w:lineRule="auto"/>
-        <w:rPr>
-          <w:rFonts w:ascii="Times New Roman" w:hAnsi="Times New Roman" w:cs="Times New Roman"/>
-          <w:color w:val="7030A0"/>
-          <w:sz w:val="24"/>
-          <w:szCs w:val="24"/>
-        </w:rPr>
-      </w:pPr>
-      <w:r>
-        <w:rPr>
-          <w:rFonts w:ascii="Times New Roman" w:hAnsi="Times New Roman" w:cs="Times New Roman"/>
-          <w:color w:val="7030A0"/>
-          <w:sz w:val="24"/>
-          <w:szCs w:val="24"/>
-        </w:rPr>
-        <w:t>To go.</w:t>
-      </w:r>
-    </w:p>
-    <w:p>
-      <w:pPr>
-        <w:spacing w:line="240" w:lineRule="auto"/>
-        <w:rPr>
-          <w:rFonts w:ascii="Times New Roman" w:hAnsi="Times New Roman" w:cs="Times New Roman"/>
-          <w:color w:val="00B0F0"/>
-          <w:sz w:val="24"/>
-          <w:szCs w:val="24"/>
-        </w:rPr>
-      </w:pPr>
-      <w:r>
-        <w:rPr>
-          <w:rFonts w:ascii="Times New Roman" w:hAnsi="Times New Roman" w:cs="Times New Roman"/>
-          <w:color w:val="00B0F0"/>
-          <w:sz w:val="24"/>
-          <w:szCs w:val="24"/>
-        </w:rPr>
-        <w:t xml:space="preserve">Alright. </w:t>
-      </w:r>
+        <w:t xml:space="preserve">Uh, ok.  </w:t>
+      </w:r>
+      <w:proofErr w:type="gramStart"/>
       <w:r>
         <w:rPr>
           <w:rFonts w:ascii="Times New Roman" w:hAnsi="Times New Roman" w:cs="Times New Roman"/>
@@ -692,14 +662,33 @@
         </w:rPr>
         <w:t xml:space="preserve"> right up.</w:t>
       </w:r>
-      <w:r>
-        <w:rPr>
-          <w:rFonts w:ascii="Times New Roman" w:hAnsi="Times New Roman" w:cs="Times New Roman"/>
-          <w:color w:val="00B0F0"/>
-          <w:sz w:val="24"/>
-          <w:szCs w:val="24"/>
-        </w:rPr>
-        <w:t xml:space="preserve"> (</w:t>
+      <w:proofErr w:type="gramEnd"/>
+      <w:r>
+        <w:rPr>
+          <w:rFonts w:ascii="Times New Roman" w:hAnsi="Times New Roman" w:cs="Times New Roman"/>
+          <w:color w:val="00B0F0"/>
+          <w:sz w:val="24"/>
+          <w:szCs w:val="24"/>
+        </w:rPr>
+        <w:t xml:space="preserve"> </w:t>
+      </w:r>
+      <w:r>
+        <w:rPr>
+          <w:rFonts w:ascii="Times New Roman" w:hAnsi="Times New Roman" w:cs="Times New Roman"/>
+          <w:color w:val="00B0F0"/>
+          <w:sz w:val="24"/>
+          <w:szCs w:val="24"/>
+        </w:rPr>
+        <w:t xml:space="preserve"> </w:t>
+      </w:r>
+      <w:r>
+        <w:rPr>
+          <w:rFonts w:ascii="Times New Roman" w:hAnsi="Times New Roman" w:cs="Times New Roman"/>
+          <w:color w:val="00B0F0"/>
+          <w:sz w:val="24"/>
+          <w:szCs w:val="24"/>
+        </w:rPr>
+        <w:t>(</w:t>
       </w:r>
       <w:r>
         <w:rPr>
@@ -910,7 +899,27 @@
           <w:sz w:val="24"/>
           <w:szCs w:val="24"/>
         </w:rPr>
-        <w:t>Coffee-making minigame here */</w:t>
+        <w:t xml:space="preserve">Coffee-making </w:t>
+      </w:r>
+      <w:proofErr w:type="spellStart"/>
+      <w:r>
+        <w:rPr>
+          <w:rFonts w:ascii="Times New Roman" w:hAnsi="Times New Roman" w:cs="Times New Roman"/>
+          <w:color w:val="C00000"/>
+          <w:sz w:val="24"/>
+          <w:szCs w:val="24"/>
+        </w:rPr>
+        <w:t>minigame</w:t>
+      </w:r>
+      <w:proofErr w:type="spellEnd"/>
+      <w:r>
+        <w:rPr>
+          <w:rFonts w:ascii="Times New Roman" w:hAnsi="Times New Roman" w:cs="Times New Roman"/>
+          <w:color w:val="C00000"/>
+          <w:sz w:val="24"/>
+          <w:szCs w:val="24"/>
+        </w:rPr>
+        <w:t xml:space="preserve"> here */</w:t>
       </w:r>
     </w:p>
     <w:p>
@@ -930,6 +939,7 @@
           <w:sz w:val="24"/>
           <w:szCs w:val="24"/>
         </w:rPr>
+        <w:lastRenderedPageBreak/>
         <w:t xml:space="preserve">Here you </w:t>
       </w:r>
       <w:r>
@@ -975,25 +985,16 @@
           <w:sz w:val="24"/>
           <w:szCs w:val="24"/>
         </w:rPr>
-        <w:t xml:space="preserve">16oz special and your </w:t>
-      </w:r>
-      <w:r>
-        <w:rPr>
-          <w:rFonts w:ascii="Times New Roman" w:hAnsi="Times New Roman" w:cs="Times New Roman"/>
-          <w:color w:val="00B0F0"/>
-          <w:sz w:val="24"/>
-          <w:szCs w:val="24"/>
-        </w:rPr>
-        <w:t>bun</w:t>
-      </w:r>
-      <w:r>
-        <w:rPr>
-          <w:rFonts w:ascii="Times New Roman" w:hAnsi="Times New Roman" w:cs="Times New Roman"/>
-          <w:color w:val="00B0F0"/>
-          <w:sz w:val="24"/>
-          <w:szCs w:val="24"/>
-        </w:rPr>
-        <w:t xml:space="preserve">s are in the box. Is there anything else I can do for you today? </w:t>
+        <w:t xml:space="preserve">Barista’s Choice special.  </w:t>
+      </w:r>
+      <w:r>
+        <w:rPr>
+          <w:rFonts w:ascii="Times New Roman" w:hAnsi="Times New Roman" w:cs="Times New Roman"/>
+          <w:color w:val="00B0F0"/>
+          <w:sz w:val="24"/>
+          <w:szCs w:val="24"/>
+        </w:rPr>
+        <w:t xml:space="preserve">Is there anything else I can do for you today? </w:t>
       </w:r>
     </w:p>
     <w:p>
@@ -1006,6 +1007,7 @@
           <w:szCs w:val="24"/>
         </w:rPr>
       </w:pPr>
+      <w:proofErr w:type="gramStart"/>
       <w:r>
         <w:rPr>
           <w:rFonts w:ascii="Times New Roman" w:hAnsi="Times New Roman" w:cs="Times New Roman"/>
@@ -1013,7 +1015,37 @@
           <w:sz w:val="24"/>
           <w:szCs w:val="24"/>
         </w:rPr>
-        <w:t>No thanks. Here, keep the change.</w:t>
+        <w:t>*mumbles* No thanks.</w:t>
+      </w:r>
+      <w:proofErr w:type="gramEnd"/>
+      <w:r>
+        <w:rPr>
+          <w:rFonts w:ascii="Times New Roman" w:hAnsi="Times New Roman" w:cs="Times New Roman"/>
+          <w:color w:val="7030A0"/>
+          <w:sz w:val="24"/>
+          <w:szCs w:val="24"/>
+        </w:rPr>
+        <w:t xml:space="preserve"> </w:t>
+      </w:r>
+      <w:proofErr w:type="gramStart"/>
+      <w:r>
+        <w:rPr>
+          <w:rFonts w:ascii="Times New Roman" w:hAnsi="Times New Roman" w:cs="Times New Roman"/>
+          <w:color w:val="7030A0"/>
+          <w:sz w:val="24"/>
+          <w:szCs w:val="24"/>
+        </w:rPr>
+        <w:t>*sips* Wow that’s good.</w:t>
+      </w:r>
+      <w:proofErr w:type="gramEnd"/>
+      <w:r>
+        <w:rPr>
+          <w:rFonts w:ascii="Times New Roman" w:hAnsi="Times New Roman" w:cs="Times New Roman"/>
+          <w:color w:val="7030A0"/>
+          <w:sz w:val="24"/>
+          <w:szCs w:val="24"/>
+        </w:rPr>
+        <w:t xml:space="preserve">  Here, keep the change.</w:t>
       </w:r>
     </w:p>
     <w:p>
@@ -1046,6 +1078,8 @@
           <w:szCs w:val="24"/>
         </w:rPr>
       </w:pPr>
+      <w:proofErr w:type="spellStart"/>
+      <w:proofErr w:type="gramStart"/>
       <w:r>
         <w:rPr>
           <w:rFonts w:ascii="Times New Roman" w:hAnsi="Times New Roman" w:cs="Times New Roman"/>
@@ -1053,7 +1087,36 @@
           <w:sz w:val="24"/>
           <w:szCs w:val="24"/>
         </w:rPr>
-        <w:t>No problem. Have a good day.</w:t>
+        <w:t>Mhm</w:t>
+      </w:r>
+      <w:proofErr w:type="spellEnd"/>
+      <w:r>
+        <w:rPr>
+          <w:rFonts w:ascii="Times New Roman" w:hAnsi="Times New Roman" w:cs="Times New Roman"/>
+          <w:color w:val="7030A0"/>
+          <w:sz w:val="24"/>
+          <w:szCs w:val="24"/>
+        </w:rPr>
+        <w:t>.</w:t>
+      </w:r>
+      <w:proofErr w:type="gramEnd"/>
+      <w:r>
+        <w:rPr>
+          <w:rFonts w:ascii="Times New Roman" w:hAnsi="Times New Roman" w:cs="Times New Roman"/>
+          <w:color w:val="7030A0"/>
+          <w:sz w:val="24"/>
+          <w:szCs w:val="24"/>
+        </w:rPr>
+        <w:t xml:space="preserve"> </w:t>
+      </w:r>
+      <w:r>
+        <w:rPr>
+          <w:rFonts w:ascii="Times New Roman" w:hAnsi="Times New Roman" w:cs="Times New Roman"/>
+          <w:color w:val="7030A0"/>
+          <w:sz w:val="24"/>
+          <w:szCs w:val="24"/>
+        </w:rPr>
+        <w:t xml:space="preserve"> Have a good day.</w:t>
       </w:r>
     </w:p>
     <w:p>
@@ -1097,21 +1160,15 @@
     </w:p>
     <w:p>
       <w:pPr>
-        <w:pStyle w:val="Heading3"/>
-        <w:spacing w:before="0" w:after="240"/>
-        <w:rPr>
-          <w:rFonts w:ascii="Times New Roman" w:hAnsi="Times New Roman" w:cs="Times New Roman"/>
-          <w:color w:val="auto"/>
-          <w:sz w:val="24"/>
-          <w:szCs w:val="24"/>
-        </w:rPr>
-      </w:pPr>
-      <w:r>
-        <w:rPr>
-          <w:rFonts w:ascii="Times New Roman" w:hAnsi="Times New Roman" w:cs="Times New Roman"/>
-          <w:color w:val="auto"/>
-          <w:sz w:val="24"/>
-          <w:szCs w:val="24"/>
+        <w:pStyle w:val="Heading2"/>
+        <w:spacing w:after="240"/>
+        <w:rPr>
+          <w:rFonts w:ascii="Times New Roman" w:hAnsi="Times New Roman" w:cs="Times New Roman"/>
+        </w:rPr>
+      </w:pPr>
+      <w:r>
+        <w:rPr>
+          <w:rFonts w:ascii="Times New Roman" w:hAnsi="Times New Roman" w:cs="Times New Roman"/>
         </w:rPr>
         <w:lastRenderedPageBreak/>
         <w:t>Day 2</w:t>
@@ -1135,176 +1192,6 @@
         </w:rPr>
         <w:t>Welcome back. What can I get you?</w:t>
       </w:r>
-    </w:p>
-    <w:p>
-      <w:pPr>
-        <w:rPr>
-          <w:rFonts w:ascii="Times New Roman" w:hAnsi="Times New Roman" w:cs="Times New Roman"/>
-          <w:color w:val="7030A0"/>
-          <w:sz w:val="24"/>
-          <w:szCs w:val="24"/>
-        </w:rPr>
-      </w:pPr>
-      <w:r>
-        <w:rPr>
-          <w:rFonts w:ascii="Times New Roman" w:hAnsi="Times New Roman" w:cs="Times New Roman"/>
-          <w:color w:val="7030A0"/>
-          <w:sz w:val="24"/>
-          <w:szCs w:val="24"/>
-        </w:rPr>
-        <w:t xml:space="preserve">A baker’s dozen of assorted </w:t>
-      </w:r>
-      <w:r>
-        <w:rPr>
-          <w:rFonts w:ascii="Times New Roman" w:hAnsi="Times New Roman" w:cs="Times New Roman"/>
-          <w:color w:val="7030A0"/>
-          <w:sz w:val="24"/>
-          <w:szCs w:val="24"/>
-        </w:rPr>
-        <w:t>buns</w:t>
-      </w:r>
-      <w:r>
-        <w:rPr>
-          <w:rFonts w:ascii="Times New Roman" w:hAnsi="Times New Roman" w:cs="Times New Roman"/>
-          <w:color w:val="7030A0"/>
-          <w:sz w:val="24"/>
-          <w:szCs w:val="24"/>
-        </w:rPr>
-        <w:t xml:space="preserve"> and a </w:t>
-      </w:r>
-      <w:r>
-        <w:rPr>
-          <w:rFonts w:ascii="Times New Roman" w:hAnsi="Times New Roman" w:cs="Times New Roman"/>
-          <w:color w:val="7030A0"/>
-          <w:sz w:val="24"/>
-          <w:szCs w:val="24"/>
-        </w:rPr>
-        <w:t xml:space="preserve">coffee </w:t>
-      </w:r>
-      <w:r>
-        <w:rPr>
-          <w:rFonts w:ascii="Times New Roman" w:hAnsi="Times New Roman" w:cs="Times New Roman"/>
-          <w:color w:val="7030A0"/>
-          <w:sz w:val="24"/>
-          <w:szCs w:val="24"/>
-        </w:rPr>
-        <w:t xml:space="preserve">special </w:t>
-      </w:r>
-      <w:r>
-        <w:rPr>
-          <w:rFonts w:ascii="Times New Roman" w:hAnsi="Times New Roman" w:cs="Times New Roman"/>
-          <w:color w:val="7030A0"/>
-          <w:sz w:val="24"/>
-          <w:szCs w:val="24"/>
-        </w:rPr>
-        <w:t>to go</w:t>
-      </w:r>
-      <w:r>
-        <w:rPr>
-          <w:rFonts w:ascii="Times New Roman" w:hAnsi="Times New Roman" w:cs="Times New Roman"/>
-          <w:color w:val="7030A0"/>
-          <w:sz w:val="24"/>
-          <w:szCs w:val="24"/>
-        </w:rPr>
-        <w:t>.</w:t>
-      </w:r>
-    </w:p>
-    <w:p>
-      <w:pPr>
-        <w:rPr>
-          <w:rFonts w:ascii="Times New Roman" w:hAnsi="Times New Roman" w:cs="Times New Roman"/>
-          <w:color w:val="00B0F0"/>
-          <w:sz w:val="24"/>
-          <w:szCs w:val="24"/>
-        </w:rPr>
-      </w:pPr>
-      <w:r>
-        <w:rPr>
-          <w:rFonts w:ascii="Times New Roman" w:hAnsi="Times New Roman" w:cs="Times New Roman"/>
-          <w:color w:val="00B0F0"/>
-          <w:sz w:val="24"/>
-          <w:szCs w:val="24"/>
-        </w:rPr>
-        <w:t>No problem. Which special drink would you like?</w:t>
-      </w:r>
-    </w:p>
-    <w:p>
-      <w:pPr>
-        <w:rPr>
-          <w:rFonts w:ascii="Times New Roman" w:hAnsi="Times New Roman" w:cs="Times New Roman"/>
-          <w:color w:val="7030A0"/>
-          <w:sz w:val="24"/>
-          <w:szCs w:val="24"/>
-        </w:rPr>
-      </w:pPr>
-      <w:r>
-        <w:rPr>
-          <w:rFonts w:ascii="Times New Roman" w:hAnsi="Times New Roman" w:cs="Times New Roman"/>
-          <w:color w:val="7030A0"/>
-          <w:sz w:val="24"/>
-          <w:szCs w:val="24"/>
-        </w:rPr>
-        <w:t>Surprise me. 16 oz.</w:t>
-      </w:r>
-    </w:p>
-    <w:p>
-      <w:pPr>
-        <w:rPr>
-          <w:rFonts w:ascii="Times New Roman" w:hAnsi="Times New Roman" w:cs="Times New Roman"/>
-          <w:color w:val="00B0F0"/>
-          <w:sz w:val="24"/>
-          <w:szCs w:val="24"/>
-        </w:rPr>
-      </w:pPr>
-      <w:r>
-        <w:rPr>
-          <w:rFonts w:ascii="Times New Roman" w:hAnsi="Times New Roman" w:cs="Times New Roman"/>
-          <w:color w:val="00B0F0"/>
-          <w:sz w:val="24"/>
-          <w:szCs w:val="24"/>
-        </w:rPr>
-        <w:t>Okay, coming up. (More internal ‘what to make’)</w:t>
-      </w:r>
-    </w:p>
-    <w:p>
-      <w:pPr>
-        <w:rPr>
-          <w:rFonts w:ascii="Times New Roman" w:hAnsi="Times New Roman" w:cs="Times New Roman"/>
-          <w:color w:val="C00000"/>
-          <w:sz w:val="24"/>
-          <w:szCs w:val="24"/>
-        </w:rPr>
-      </w:pPr>
-      <w:r>
-        <w:rPr>
-          <w:rFonts w:ascii="Times New Roman" w:hAnsi="Times New Roman" w:cs="Times New Roman"/>
-          <w:color w:val="C00000"/>
-          <w:sz w:val="24"/>
-          <w:szCs w:val="24"/>
-        </w:rPr>
-        <w:t>/* Choose which recipe to make -&gt; Coffee-making minigame here */</w:t>
-      </w:r>
-    </w:p>
-    <w:p>
-      <w:pPr>
-        <w:rPr>
-          <w:rFonts w:ascii="Times New Roman" w:hAnsi="Times New Roman" w:cs="Times New Roman"/>
-          <w:color w:val="00B0F0"/>
-          <w:sz w:val="24"/>
-          <w:szCs w:val="24"/>
-        </w:rPr>
-      </w:pPr>
-      <w:r>
-        <w:rPr>
-          <w:rFonts w:ascii="Times New Roman" w:hAnsi="Times New Roman" w:cs="Times New Roman"/>
-          <w:color w:val="00B0F0"/>
-          <w:sz w:val="24"/>
-          <w:szCs w:val="24"/>
-        </w:rPr>
-        <w:t>Here you are. One 16 oz coffee special and a baker’s dozen of assorted buns. Is there anything else I can get you?</w:t>
-      </w:r>
-      <w:bookmarkStart w:id="0" w:name="_GoBack"/>
-      <w:bookmarkEnd w:id="0"/>
     </w:p>
     <w:sectPr>
       <w:pgSz w:w="12240" w:h="15840"/>
@@ -1596,6 +1483,29 @@
     <w:name w:val="Normal"/>
     <w:qFormat/>
   </w:style>
+  <w:style w:type="paragraph" w:styleId="Heading1">
+    <w:name w:val="heading 1"/>
+    <w:basedOn w:val="Normal"/>
+    <w:next w:val="Normal"/>
+    <w:link w:val="Heading1Char"/>
+    <w:uiPriority w:val="9"/>
+    <w:qFormat/>
+    <w:rsid w:val="0006585E"/>
+    <w:pPr>
+      <w:keepNext/>
+      <w:keepLines/>
+      <w:spacing w:before="480" w:after="0"/>
+      <w:outlineLvl w:val="0"/>
+    </w:pPr>
+    <w:rPr>
+      <w:rFonts w:asciiTheme="majorHAnsi" w:eastAsiaTheme="majorEastAsia" w:hAnsiTheme="majorHAnsi" w:cstheme="majorBidi"/>
+      <w:b/>
+      <w:bCs/>
+      <w:color w:val="365F91" w:themeColor="accent1" w:themeShade="BF"/>
+      <w:sz w:val="28"/>
+      <w:szCs w:val="28"/>
+    </w:rPr>
+  </w:style>
   <w:style w:type="paragraph" w:styleId="Heading2">
     <w:name w:val="heading 2"/>
     <w:basedOn w:val="Normal"/>
@@ -1707,6 +1617,29 @@
       <w:ind w:left="720"/>
       <w:contextualSpacing/>
     </w:pPr>
+  </w:style>
+  <w:style w:type="character" w:customStyle="1" w:styleId="Heading1Char">
+    <w:name w:val="Heading 1 Char"/>
+    <w:basedOn w:val="DefaultParagraphFont"/>
+    <w:link w:val="Heading1"/>
+    <w:uiPriority w:val="9"/>
+    <w:rsid w:val="0006585E"/>
+    <w:rPr>
+      <w:rFonts w:asciiTheme="majorHAnsi" w:eastAsiaTheme="majorEastAsia" w:hAnsiTheme="majorHAnsi" w:cstheme="majorBidi"/>
+      <w:b/>
+      <w:bCs/>
+      <w:color w:val="365F91" w:themeColor="accent1" w:themeShade="BF"/>
+      <w:sz w:val="28"/>
+      <w:szCs w:val="28"/>
+    </w:rPr>
+  </w:style>
+  <w:style w:type="character" w:styleId="LineNumber">
+    <w:name w:val="line number"/>
+    <w:basedOn w:val="DefaultParagraphFont"/>
+    <w:uiPriority w:val="99"/>
+    <w:semiHidden/>
+    <w:unhideWhenUsed/>
+    <w:rsid w:val="003807F3"/>
   </w:style>
 </w:styles>
 </file>
@@ -1871,6 +1804,29 @@
     <w:name w:val="Normal"/>
     <w:qFormat/>
   </w:style>
+  <w:style w:type="paragraph" w:styleId="Heading1">
+    <w:name w:val="heading 1"/>
+    <w:basedOn w:val="Normal"/>
+    <w:next w:val="Normal"/>
+    <w:link w:val="Heading1Char"/>
+    <w:uiPriority w:val="9"/>
+    <w:qFormat/>
+    <w:rsid w:val="0006585E"/>
+    <w:pPr>
+      <w:keepNext/>
+      <w:keepLines/>
+      <w:spacing w:before="480" w:after="0"/>
+      <w:outlineLvl w:val="0"/>
+    </w:pPr>
+    <w:rPr>
+      <w:rFonts w:asciiTheme="majorHAnsi" w:eastAsiaTheme="majorEastAsia" w:hAnsiTheme="majorHAnsi" w:cstheme="majorBidi"/>
+      <w:b/>
+      <w:bCs/>
+      <w:color w:val="365F91" w:themeColor="accent1" w:themeShade="BF"/>
+      <w:sz w:val="28"/>
+      <w:szCs w:val="28"/>
+    </w:rPr>
+  </w:style>
   <w:style w:type="paragraph" w:styleId="Heading2">
     <w:name w:val="heading 2"/>
     <w:basedOn w:val="Normal"/>
@@ -1982,6 +1938,29 @@
       <w:ind w:left="720"/>
       <w:contextualSpacing/>
     </w:pPr>
+  </w:style>
+  <w:style w:type="character" w:customStyle="1" w:styleId="Heading1Char">
+    <w:name w:val="Heading 1 Char"/>
+    <w:basedOn w:val="DefaultParagraphFont"/>
+    <w:link w:val="Heading1"/>
+    <w:uiPriority w:val="9"/>
+    <w:rsid w:val="0006585E"/>
+    <w:rPr>
+      <w:rFonts w:asciiTheme="majorHAnsi" w:eastAsiaTheme="majorEastAsia" w:hAnsiTheme="majorHAnsi" w:cstheme="majorBidi"/>
+      <w:b/>
+      <w:bCs/>
+      <w:color w:val="365F91" w:themeColor="accent1" w:themeShade="BF"/>
+      <w:sz w:val="28"/>
+      <w:szCs w:val="28"/>
+    </w:rPr>
+  </w:style>
+  <w:style w:type="character" w:styleId="LineNumber">
+    <w:name w:val="line number"/>
+    <w:basedOn w:val="DefaultParagraphFont"/>
+    <w:uiPriority w:val="99"/>
+    <w:semiHidden/>
+    <w:unhideWhenUsed/>
+    <w:rsid w:val="003807F3"/>
   </w:style>
 </w:styles>
 </file>
@@ -2276,7 +2255,7 @@
 </file>
 
 <file path=customXml/itemProps1.xml><?xml version="1.0" encoding="utf-8"?>
-<ds:datastoreItem xmlns:ds="http://schemas.openxmlformats.org/officeDocument/2006/customXml" ds:itemID="{16C301E2-D266-4BED-A624-AFE8E36917A7}">
+<ds:datastoreItem xmlns:ds="http://schemas.openxmlformats.org/officeDocument/2006/customXml" ds:itemID="{53679C17-E328-46CA-B66C-EAAA308E6F83}">
   <ds:schemaRefs>
     <ds:schemaRef ds:uri="http://schemas.openxmlformats.org/officeDocument/2006/bibliography"/>
   </ds:schemaRefs>

</xml_diff>